<commit_message>
Hoan Thanh Bai Thi Giua Ki push lan cuoi cung
</commit_message>
<xml_diff>
--- a/ntu_63135975/BaiThiGiuaKi_ntu_63135975.docx
+++ b/ntu_63135975/BaiThiGiuaKi_ntu_63135975.docx
@@ -405,6 +405,7 @@
       <w:r>
         <w:rPr>
           <w:rFonts w:ascii="Times New Roman" w:hAnsi="Times New Roman" w:cs="Times New Roman"/>
+          <w:noProof/>
           <w:lang w:val="vi-VN"/>
         </w:rPr>
         <w:drawing>
@@ -475,7 +476,27 @@
           <w:rFonts w:ascii="Times New Roman" w:hAnsi="Times New Roman" w:cs="Times New Roman"/>
           <w:lang w:val="vi-VN"/>
         </w:rPr>
-        <w:t xml:space="preserve"> Giao diện chạy ứng dụng BMI</w:t>
+        <w:t xml:space="preserve"> Giao diện</w:t>
+      </w:r>
+      <w:r>
+        <w:rPr>
+          <w:rFonts w:ascii="Times New Roman" w:hAnsi="Times New Roman" w:cs="Times New Roman"/>
+        </w:rPr>
+        <w:t xml:space="preserve"> </w:t>
+      </w:r>
+      <w:r>
+        <w:rPr>
+          <w:rFonts w:ascii="Times New Roman" w:hAnsi="Times New Roman" w:cs="Times New Roman"/>
+          <w:lang w:val="vi-VN"/>
+        </w:rPr>
+        <w:t>khi đang</w:t>
+      </w:r>
+      <w:r>
+        <w:rPr>
+          <w:rFonts w:ascii="Times New Roman" w:hAnsi="Times New Roman" w:cs="Times New Roman"/>
+          <w:lang w:val="vi-VN"/>
+        </w:rPr>
+        <w:t xml:space="preserve"> chạy ứng dụng BMI</w:t>
       </w:r>
     </w:p>
     <w:p>
@@ -499,29 +520,27 @@
         <w:ind w:firstLine="567"/>
         <w:rPr>
           <w:rFonts w:ascii="Times New Roman" w:hAnsi="Times New Roman" w:cs="Times New Roman"/>
-          <w:lang w:val="vi-VN"/>
         </w:rPr>
       </w:pPr>
       <w:r>
         <w:rPr>
           <w:rFonts w:ascii="Times New Roman" w:hAnsi="Times New Roman" w:cs="Times New Roman"/>
           <w:noProof/>
-          <w:lang w:val="vi-VN"/>
         </w:rPr>
         <w:lastRenderedPageBreak/>
         <w:drawing>
-          <wp:anchor distT="0" distB="0" distL="114300" distR="114300" simplePos="0" relativeHeight="251663360" behindDoc="0" locked="0" layoutInCell="1" allowOverlap="1" wp14:anchorId="15F561AF" wp14:editId="2C482374">
+          <wp:anchor distT="0" distB="0" distL="114300" distR="114300" simplePos="0" relativeHeight="251665408" behindDoc="0" locked="0" layoutInCell="1" allowOverlap="1" wp14:anchorId="48BA4BD8" wp14:editId="3AAE6719">
             <wp:simplePos x="0" y="0"/>
             <wp:positionH relativeFrom="page">
-              <wp:posOffset>2849880</wp:posOffset>
+              <wp:align>center</wp:align>
             </wp:positionH>
             <wp:positionV relativeFrom="paragraph">
-              <wp:posOffset>369570</wp:posOffset>
+              <wp:posOffset>316230</wp:posOffset>
             </wp:positionV>
-            <wp:extent cx="1699260" cy="3257550"/>
-            <wp:effectExtent l="0" t="0" r="0" b="0"/>
+            <wp:extent cx="2415540" cy="3606800"/>
+            <wp:effectExtent l="0" t="0" r="3810" b="0"/>
             <wp:wrapTopAndBottom/>
-            <wp:docPr id="38500950" name="Picture 1" descr="A screenshot of a cell phone&#10;&#10;Description automatically generated"/>
+            <wp:docPr id="891485808" name="Picture 1" descr="A screenshot of a cell phone&#10;&#10;Description automatically generated"/>
             <wp:cNvGraphicFramePr>
               <a:graphicFrameLocks xmlns:a="http://schemas.openxmlformats.org/drawingml/2006/main" noChangeAspect="1"/>
             </wp:cNvGraphicFramePr>
@@ -529,7 +548,7 @@
               <a:graphicData uri="http://schemas.openxmlformats.org/drawingml/2006/picture">
                 <pic:pic xmlns:pic="http://schemas.openxmlformats.org/drawingml/2006/picture">
                   <pic:nvPicPr>
-                    <pic:cNvPr id="38500950" name="Picture 1" descr="A screenshot of a cell phone&#10;&#10;Description automatically generated"/>
+                    <pic:cNvPr id="891485808" name="Picture 1" descr="A screenshot of a cell phone&#10;&#10;Description automatically generated"/>
                     <pic:cNvPicPr/>
                   </pic:nvPicPr>
                   <pic:blipFill>
@@ -547,7 +566,7 @@
                   <pic:spPr>
                     <a:xfrm>
                       <a:off x="0" y="0"/>
-                      <a:ext cx="1699260" cy="3257550"/>
+                      <a:ext cx="2415540" cy="3606800"/>
                     </a:xfrm>
                     <a:prstGeom prst="rect">
                       <a:avLst/>
@@ -579,33 +598,70 @@
         </w:rPr>
         <w:t xml:space="preserve"> Giao diện nhập Chiều cao và Cân nặng</w:t>
       </w:r>
+      <w:r>
+        <w:rPr>
+          <w:rFonts w:ascii="Times New Roman" w:hAnsi="Times New Roman" w:cs="Times New Roman"/>
+          <w:lang w:val="vi-VN"/>
+        </w:rPr>
+        <w:t xml:space="preserve"> và in ra kết quả</w:t>
+      </w:r>
     </w:p>
     <w:p>
       <w:pPr>
-        <w:rPr>
-          <w:rFonts w:ascii="Times New Roman" w:hAnsi="Times New Roman" w:cs="Times New Roman"/>
-          <w:lang w:val="vi-VN"/>
-        </w:rPr>
-      </w:pPr>
-      <w:r>
-        <w:rPr>
-          <w:rFonts w:ascii="Times New Roman" w:hAnsi="Times New Roman" w:cs="Times New Roman"/>
-          <w:noProof/>
+        <w:ind w:firstLine="567"/>
+        <w:rPr>
+          <w:rFonts w:ascii="Times New Roman" w:hAnsi="Times New Roman" w:cs="Times New Roman"/>
+        </w:rPr>
+      </w:pPr>
+    </w:p>
+    <w:p>
+      <w:pPr>
+        <w:rPr>
+          <w:rFonts w:ascii="Times New Roman" w:hAnsi="Times New Roman" w:cs="Times New Roman"/>
+          <w:lang w:val="vi-VN"/>
+        </w:rPr>
+      </w:pPr>
+      <w:r>
+        <w:rPr>
+          <w:rFonts w:ascii="Times New Roman" w:hAnsi="Times New Roman" w:cs="Times New Roman"/>
+          <w:lang w:val="vi-VN"/>
+        </w:rPr>
+        <w:t>Câu 3: App giới thiệu</w:t>
+      </w:r>
+      <w:r>
+        <w:rPr>
+          <w:rFonts w:ascii="Times New Roman" w:hAnsi="Times New Roman" w:cs="Times New Roman"/>
+          <w:lang w:val="vi-VN"/>
+        </w:rPr>
+        <w:t xml:space="preserve"> bản thân</w:t>
+      </w:r>
+    </w:p>
+    <w:p>
+      <w:pPr>
+        <w:ind w:firstLine="567"/>
+        <w:rPr>
+          <w:rFonts w:ascii="Times New Roman" w:hAnsi="Times New Roman" w:cs="Times New Roman"/>
+          <w:lang w:val="vi-VN"/>
+        </w:rPr>
+      </w:pPr>
+      <w:r>
+        <w:rPr>
+          <w:rFonts w:ascii="Times New Roman" w:hAnsi="Times New Roman" w:cs="Times New Roman"/>
           <w:lang w:val="vi-VN"/>
         </w:rPr>
         <w:drawing>
-          <wp:anchor distT="0" distB="0" distL="114300" distR="114300" simplePos="0" relativeHeight="251661312" behindDoc="0" locked="0" layoutInCell="1" allowOverlap="1" wp14:anchorId="411EB2B8" wp14:editId="02E2EA3C">
+          <wp:anchor distT="0" distB="0" distL="114300" distR="114300" simplePos="0" relativeHeight="251666432" behindDoc="0" locked="0" layoutInCell="1" allowOverlap="1" wp14:anchorId="722BCB9D" wp14:editId="313F2409">
             <wp:simplePos x="0" y="0"/>
-            <wp:positionH relativeFrom="page">
-              <wp:align>center</wp:align>
+            <wp:positionH relativeFrom="margin">
+              <wp:posOffset>1632585</wp:posOffset>
             </wp:positionH>
             <wp:positionV relativeFrom="paragraph">
-              <wp:posOffset>4051935</wp:posOffset>
+              <wp:posOffset>346710</wp:posOffset>
             </wp:positionV>
-            <wp:extent cx="2827020" cy="4921885"/>
-            <wp:effectExtent l="0" t="0" r="0" b="0"/>
+            <wp:extent cx="2683510" cy="4427220"/>
+            <wp:effectExtent l="0" t="0" r="2540" b="0"/>
             <wp:wrapTopAndBottom/>
-            <wp:docPr id="1928125714" name="Picture 1" descr="A screenshot of a phone&#10;&#10;Description automatically generated"/>
+            <wp:docPr id="1336537592" name="Picture 1" descr="A screenshot of a phone&#10;&#10;Description automatically generated"/>
             <wp:cNvGraphicFramePr>
               <a:graphicFrameLocks xmlns:a="http://schemas.openxmlformats.org/drawingml/2006/main" noChangeAspect="1"/>
             </wp:cNvGraphicFramePr>
@@ -613,7 +669,7 @@
               <a:graphicData uri="http://schemas.openxmlformats.org/drawingml/2006/picture">
                 <pic:pic xmlns:pic="http://schemas.openxmlformats.org/drawingml/2006/picture">
                   <pic:nvPicPr>
-                    <pic:cNvPr id="1928125714" name="Picture 1" descr="A screenshot of a phone&#10;&#10;Description automatically generated"/>
+                    <pic:cNvPr id="1336537592" name="Picture 1" descr="A screenshot of a phone&#10;&#10;Description automatically generated"/>
                     <pic:cNvPicPr/>
                   </pic:nvPicPr>
                   <pic:blipFill>
@@ -631,7 +687,7 @@
                   <pic:spPr>
                     <a:xfrm>
                       <a:off x="0" y="0"/>
-                      <a:ext cx="2827020" cy="4921885"/>
+                      <a:ext cx="2683510" cy="4427220"/>
                     </a:xfrm>
                     <a:prstGeom prst="rect">
                       <a:avLst/>
@@ -649,29 +705,6 @@
           </wp:anchor>
         </w:drawing>
       </w:r>
-      <w:r>
-        <w:rPr>
-          <w:rFonts w:ascii="Times New Roman" w:hAnsi="Times New Roman" w:cs="Times New Roman"/>
-          <w:lang w:val="vi-VN"/>
-        </w:rPr>
-        <w:t>Câu 3: App giới thiệu</w:t>
-      </w:r>
-      <w:r>
-        <w:rPr>
-          <w:rFonts w:ascii="Times New Roman" w:hAnsi="Times New Roman" w:cs="Times New Roman"/>
-          <w:lang w:val="vi-VN"/>
-        </w:rPr>
-        <w:t xml:space="preserve"> bản thân</w:t>
-      </w:r>
-    </w:p>
-    <w:p>
-      <w:pPr>
-        <w:ind w:firstLine="567"/>
-        <w:rPr>
-          <w:rFonts w:ascii="Times New Roman" w:hAnsi="Times New Roman" w:cs="Times New Roman"/>
-          <w:lang w:val="vi-VN"/>
-        </w:rPr>
-      </w:pPr>
       <w:r>
         <w:rPr>
           <w:rFonts w:ascii="Times New Roman" w:hAnsi="Times New Roman" w:cs="Times New Roman"/>

</xml_diff>